<commit_message>
Informe completo y Test agregados
</commit_message>
<xml_diff>
--- a/doc/TAD(queue).docx
+++ b/doc/TAD(queue).docx
@@ -78,7 +78,13 @@
             </w:r>
             <w:proofErr w:type="spellEnd"/>
             <w:r>
-              <w:t xml:space="preserve">                            </w:t>
+              <w:t xml:space="preserve">       </w:t>
+            </w:r>
+            <w:r>
+              <w:t>x     elemento</w:t>
+            </w:r>
+            <w:r>
+              <w:t xml:space="preserve">                     </w:t>
             </w:r>
             <w:r>
               <w:t xml:space="preserve">  </w:t>
@@ -100,6 +106,14 @@
             <w:proofErr w:type="spellStart"/>
             <w:r>
               <w:t>queue</w:t>
+            </w:r>
+            <w:proofErr w:type="spellEnd"/>
+            <w:r>
+              <w:t xml:space="preserve">       x          </w:t>
+            </w:r>
+            <w:proofErr w:type="spellStart"/>
+            <w:r>
+              <w:t>elemnto</w:t>
             </w:r>
             <w:proofErr w:type="spellEnd"/>
           </w:p>
@@ -134,20 +148,8 @@
                 <w:szCs w:val="21"/>
                 <w:shd w:val="clear" w:color="auto" w:fill="FFFFFF"/>
               </w:rPr>
-              <w:t xml:space="preserve">                                            </w:t>
-            </w:r>
-            <w:proofErr w:type="spellStart"/>
-            <w:r>
-              <w:rPr>
-                <w:rFonts w:ascii="Segoe UI" w:hAnsi="Segoe UI" w:cs="Segoe UI"/>
-                <w:color w:val="0D0D0D"/>
-                <w:sz w:val="21"/>
-                <w:szCs w:val="21"/>
-                <w:shd w:val="clear" w:color="auto" w:fill="FFFFFF"/>
-              </w:rPr>
-              <w:t>queue</w:t>
-            </w:r>
-            <w:proofErr w:type="spellEnd"/>
+              <w:t xml:space="preserve">                                            queue</w:t>
+            </w:r>
           </w:p>
           <w:p>
             <w:pPr>

</xml_diff>